<commit_message>
Fixed typo in the report
</commit_message>
<xml_diff>
--- a/Meeting minutes/17_10_2024.docx
+++ b/Meeting minutes/17_10_2024.docx
@@ -2305,7 +2305,13 @@
               <w:rPr>
                 <w:rFonts w:ascii="Montserrat" w:hAnsi="Montserrat"/>
               </w:rPr>
-              <w:t>13</w:t>
+              <w:t>1</w:t>
+            </w:r>
+            <w:r>
+              <w:rPr>
+                <w:rFonts w:ascii="Montserrat" w:hAnsi="Montserrat"/>
+              </w:rPr>
+              <w:t>7</w:t>
             </w:r>
             <w:r>
               <w:rPr>
@@ -34195,6 +34201,7 @@
     <w:rsid w:val="003F4700"/>
     <w:rsid w:val="003F79F7"/>
     <w:rsid w:val="00461B6D"/>
+    <w:rsid w:val="00494E53"/>
     <w:rsid w:val="004F54A0"/>
     <w:rsid w:val="0052524D"/>
     <w:rsid w:val="005B13A9"/>
@@ -34227,6 +34234,7 @@
     <w:rsid w:val="00C651F2"/>
     <w:rsid w:val="00D14471"/>
     <w:rsid w:val="00D9411D"/>
+    <w:rsid w:val="00DE3A78"/>
     <w:rsid w:val="00EA7BEE"/>
     <w:rsid w:val="00EB6220"/>
     <w:rsid w:val="00F032D3"/>
@@ -35106,12 +35114,23 @@
 </file>
 
 <file path=customXml/item2.xml><?xml version="1.0" encoding="utf-8"?>
-<?mso-contentType ?>
-<FormTemplates xmlns="http://schemas.microsoft.com/sharepoint/v3/contenttype/forms">
-  <Display>DocumentLibraryForm</Display>
-  <Edit>DocumentLibraryForm</Edit>
-  <New>DocumentLibraryForm</New>
-</FormTemplates>
+<p:properties xmlns:p="http://schemas.microsoft.com/office/2006/metadata/properties" xmlns:xsi="http://www.w3.org/2001/XMLSchema-instance" xmlns:pc="http://schemas.microsoft.com/office/infopath/2007/PartnerControls">
+  <documentManagement>
+    <_ip_UnifiedCompliancePolicyUIAction xmlns="http://schemas.microsoft.com/sharepoint/v3" xsi:nil="true"/>
+    <Image xmlns="71af3243-3dd4-4a8d-8c0d-dd76da1f02a5">
+      <Url xsi:nil="true"/>
+      <Description xsi:nil="true"/>
+    </Image>
+    <Status xmlns="71af3243-3dd4-4a8d-8c0d-dd76da1f02a5">Not started</Status>
+    <Background xmlns="71af3243-3dd4-4a8d-8c0d-dd76da1f02a5">false</Background>
+    <_ip_UnifiedCompliancePolicyProperties xmlns="http://schemas.microsoft.com/sharepoint/v3" xsi:nil="true"/>
+    <ImageTagsTaxHTField xmlns="71af3243-3dd4-4a8d-8c0d-dd76da1f02a5">
+      <Terms xmlns="http://schemas.microsoft.com/office/infopath/2007/PartnerControls"/>
+    </ImageTagsTaxHTField>
+    <TaxCatchAll xmlns="230e9df3-be65-4c73-a93b-d1236ebd677e" xsi:nil="true"/>
+    <MediaServiceKeyPoints xmlns="71af3243-3dd4-4a8d-8c0d-dd76da1f02a5" xsi:nil="true"/>
+  </documentManagement>
+</p:properties>
 </file>
 
 <file path=customXml/item3.xml><?xml version="1.0" encoding="utf-8"?>
@@ -35415,23 +35434,12 @@
 </file>
 
 <file path=customXml/item4.xml><?xml version="1.0" encoding="utf-8"?>
-<p:properties xmlns:p="http://schemas.microsoft.com/office/2006/metadata/properties" xmlns:xsi="http://www.w3.org/2001/XMLSchema-instance" xmlns:pc="http://schemas.microsoft.com/office/infopath/2007/PartnerControls">
-  <documentManagement>
-    <_ip_UnifiedCompliancePolicyUIAction xmlns="http://schemas.microsoft.com/sharepoint/v3" xsi:nil="true"/>
-    <Image xmlns="71af3243-3dd4-4a8d-8c0d-dd76da1f02a5">
-      <Url xsi:nil="true"/>
-      <Description xsi:nil="true"/>
-    </Image>
-    <Status xmlns="71af3243-3dd4-4a8d-8c0d-dd76da1f02a5">Not started</Status>
-    <Background xmlns="71af3243-3dd4-4a8d-8c0d-dd76da1f02a5">false</Background>
-    <_ip_UnifiedCompliancePolicyProperties xmlns="http://schemas.microsoft.com/sharepoint/v3" xsi:nil="true"/>
-    <ImageTagsTaxHTField xmlns="71af3243-3dd4-4a8d-8c0d-dd76da1f02a5">
-      <Terms xmlns="http://schemas.microsoft.com/office/infopath/2007/PartnerControls"/>
-    </ImageTagsTaxHTField>
-    <TaxCatchAll xmlns="230e9df3-be65-4c73-a93b-d1236ebd677e" xsi:nil="true"/>
-    <MediaServiceKeyPoints xmlns="71af3243-3dd4-4a8d-8c0d-dd76da1f02a5" xsi:nil="true"/>
-  </documentManagement>
-</p:properties>
+<?mso-contentType ?>
+<FormTemplates xmlns="http://schemas.microsoft.com/sharepoint/v3/contenttype/forms">
+  <Display>DocumentLibraryForm</Display>
+  <Edit>DocumentLibraryForm</Edit>
+  <New>DocumentLibraryForm</New>
+</FormTemplates>
 </file>
 
 <file path=customXml/itemProps1.xml><?xml version="1.0" encoding="utf-8"?>
@@ -35443,9 +35451,13 @@
 </file>
 
 <file path=customXml/itemProps2.xml><?xml version="1.0" encoding="utf-8"?>
-<ds:datastoreItem xmlns:ds="http://schemas.openxmlformats.org/officeDocument/2006/customXml" ds:itemID="{0486AFC0-3F5B-403D-A7A2-1451A20D9330}">
+<ds:datastoreItem xmlns:ds="http://schemas.openxmlformats.org/officeDocument/2006/customXml" ds:itemID="{CDCFB4AA-5922-4B61-A248-205D5EB5AA61}">
   <ds:schemaRefs>
-    <ds:schemaRef ds:uri="http://schemas.microsoft.com/sharepoint/v3/contenttype/forms"/>
+    <ds:schemaRef ds:uri="http://schemas.microsoft.com/office/2006/metadata/properties"/>
+    <ds:schemaRef ds:uri="http://schemas.microsoft.com/office/infopath/2007/PartnerControls"/>
+    <ds:schemaRef ds:uri="http://schemas.microsoft.com/sharepoint/v3"/>
+    <ds:schemaRef ds:uri="71af3243-3dd4-4a8d-8c0d-dd76da1f02a5"/>
+    <ds:schemaRef ds:uri="230e9df3-be65-4c73-a93b-d1236ebd677e"/>
   </ds:schemaRefs>
 </ds:datastoreItem>
 </file>
@@ -35472,13 +35484,9 @@
 </file>
 
 <file path=customXml/itemProps4.xml><?xml version="1.0" encoding="utf-8"?>
-<ds:datastoreItem xmlns:ds="http://schemas.openxmlformats.org/officeDocument/2006/customXml" ds:itemID="{CDCFB4AA-5922-4B61-A248-205D5EB5AA61}">
+<ds:datastoreItem xmlns:ds="http://schemas.openxmlformats.org/officeDocument/2006/customXml" ds:itemID="{0486AFC0-3F5B-403D-A7A2-1451A20D9330}">
   <ds:schemaRefs>
-    <ds:schemaRef ds:uri="http://schemas.microsoft.com/office/2006/metadata/properties"/>
-    <ds:schemaRef ds:uri="http://schemas.microsoft.com/office/infopath/2007/PartnerControls"/>
-    <ds:schemaRef ds:uri="http://schemas.microsoft.com/sharepoint/v3"/>
-    <ds:schemaRef ds:uri="71af3243-3dd4-4a8d-8c0d-dd76da1f02a5"/>
-    <ds:schemaRef ds:uri="230e9df3-be65-4c73-a93b-d1236ebd677e"/>
+    <ds:schemaRef ds:uri="http://schemas.microsoft.com/sharepoint/v3/contenttype/forms"/>
   </ds:schemaRefs>
 </ds:datastoreItem>
 </file>

</xml_diff>